<commit_message>
adding user and user manager classes
</commit_message>
<xml_diff>
--- a/DOC/Specyfikacja.docx
+++ b/DOC/Specyfikacja.docx
@@ -1,6 +1,6 @@
 
 <file path=word/document.xml><?xml version="1.0" encoding="utf-8"?>
-<w:document xmlns:wpc="http://schemas.microsoft.com/office/word/2010/wordprocessingCanvas" xmlns:cx="http://schemas.microsoft.com/office/drawing/2014/chartex" xmlns:mc="http://schemas.openxmlformats.org/markup-compatibility/2006" xmlns:o="urn:schemas-microsoft-com:office:office" xmlns:r="http://schemas.openxmlformats.org/officeDocument/2006/relationships" xmlns:m="http://schemas.openxmlformats.org/officeDocument/2006/math" xmlns:v="urn:schemas-microsoft-com:vml" xmlns:wp14="http://schemas.microsoft.com/office/word/2010/wordprocessingDrawing" xmlns:wp="http://schemas.openxmlformats.org/drawingml/2006/wordprocessingDrawing" xmlns:w10="urn:schemas-microsoft-com:office:word" xmlns:w="http://schemas.openxmlformats.org/wordprocessingml/2006/main" xmlns:w14="http://schemas.microsoft.com/office/word/2010/wordml" xmlns:w15="http://schemas.microsoft.com/office/word/2012/wordml" xmlns:w16se="http://schemas.microsoft.com/office/word/2015/wordml/symex" xmlns:wpg="http://schemas.microsoft.com/office/word/2010/wordprocessingGroup" xmlns:wpi="http://schemas.microsoft.com/office/word/2010/wordprocessingInk" xmlns:wne="http://schemas.microsoft.com/office/word/2006/wordml" xmlns:wps="http://schemas.microsoft.com/office/word/2010/wordprocessingShape" mc:Ignorable="w14 w15 w16se wp14">
+<w:document xmlns:wpc="http://schemas.microsoft.com/office/word/2010/wordprocessingCanvas" xmlns:cx="http://schemas.microsoft.com/office/drawing/2014/chartex" xmlns:cx1="http://schemas.microsoft.com/office/drawing/2015/9/8/chartex" xmlns:cx2="http://schemas.microsoft.com/office/drawing/2015/10/21/chartex" xmlns:cx3="http://schemas.microsoft.com/office/drawing/2016/5/9/chartex" xmlns:cx4="http://schemas.microsoft.com/office/drawing/2016/5/10/chartex" xmlns:cx5="http://schemas.microsoft.com/office/drawing/2016/5/11/chartex" xmlns:cx6="http://schemas.microsoft.com/office/drawing/2016/5/12/chartex" xmlns:cx7="http://schemas.microsoft.com/office/drawing/2016/5/13/chartex" xmlns:cx8="http://schemas.microsoft.com/office/drawing/2016/5/14/chartex" xmlns:mc="http://schemas.openxmlformats.org/markup-compatibility/2006" xmlns:aink="http://schemas.microsoft.com/office/drawing/2016/ink" xmlns:am3d="http://schemas.microsoft.com/office/drawing/2017/model3d" xmlns:o="urn:schemas-microsoft-com:office:office" xmlns:oel="http://schemas.microsoft.com/office/2019/extlst" xmlns:r="http://schemas.openxmlformats.org/officeDocument/2006/relationships" xmlns:m="http://schemas.openxmlformats.org/officeDocument/2006/math" xmlns:v="urn:schemas-microsoft-com:vml" xmlns:wp14="http://schemas.microsoft.com/office/word/2010/wordprocessingDrawing" xmlns:wp="http://schemas.openxmlformats.org/drawingml/2006/wordprocessingDrawing" xmlns:w10="urn:schemas-microsoft-com:office:word" xmlns:w="http://schemas.openxmlformats.org/wordprocessingml/2006/main" xmlns:w14="http://schemas.microsoft.com/office/word/2010/wordml" xmlns:w15="http://schemas.microsoft.com/office/word/2012/wordml" xmlns:w16cex="http://schemas.microsoft.com/office/word/2018/wordml/cex" xmlns:w16cid="http://schemas.microsoft.com/office/word/2016/wordml/cid" xmlns:w16="http://schemas.microsoft.com/office/word/2018/wordml" xmlns:w16sdtdh="http://schemas.microsoft.com/office/word/2020/wordml/sdtdatahash" xmlns:w16se="http://schemas.microsoft.com/office/word/2015/wordml/symex" xmlns:wpg="http://schemas.microsoft.com/office/word/2010/wordprocessingGroup" xmlns:wpi="http://schemas.microsoft.com/office/word/2010/wordprocessingInk" xmlns:wne="http://schemas.microsoft.com/office/word/2006/wordml" xmlns:wps="http://schemas.microsoft.com/office/word/2010/wordprocessingShape" mc:Ignorable="w14 w15 w16se w16cid w16 w16cex w16sdtdh wp14">
   <w:body>
     <w:p>
       <w:pPr>
@@ -94,16 +94,8 @@
         <w:rPr>
           <w:b/>
         </w:rPr>
-        <w:t xml:space="preserve">” </w:t>
-      </w:r>
-      <w:proofErr w:type="spellStart"/>
-      <w:r>
-        <w:rPr>
-          <w:b/>
-        </w:rPr>
-        <w:t>Autor</w:t>
-      </w:r>
-      <w:proofErr w:type="spellEnd"/>
+        <w:t>” Autor</w:t>
+      </w:r>
     </w:p>
     <w:p>
       <w:r>
@@ -192,7 +184,7 @@
     </w:p>
     <w:p>
       <w:pPr>
-        <w:pStyle w:val="Akapitzlist"/>
+        <w:pStyle w:val="ListParagraph"/>
         <w:numPr>
           <w:ilvl w:val="0"/>
           <w:numId w:val="1"/>
@@ -234,7 +226,7 @@
     </w:p>
     <w:p>
       <w:pPr>
-        <w:pStyle w:val="Akapitzlist"/>
+        <w:pStyle w:val="ListParagraph"/>
         <w:numPr>
           <w:ilvl w:val="0"/>
           <w:numId w:val="1"/>
@@ -252,7 +244,7 @@
     </w:p>
     <w:p>
       <w:pPr>
-        <w:pStyle w:val="Akapitzlist"/>
+        <w:pStyle w:val="ListParagraph"/>
         <w:numPr>
           <w:ilvl w:val="0"/>
           <w:numId w:val="1"/>
@@ -270,7 +262,7 @@
     </w:p>
     <w:p>
       <w:pPr>
-        <w:pStyle w:val="Akapitzlist"/>
+        <w:pStyle w:val="ListParagraph"/>
         <w:numPr>
           <w:ilvl w:val="0"/>
           <w:numId w:val="1"/>
@@ -322,7 +314,7 @@
     </w:p>
     <w:p>
       <w:pPr>
-        <w:pStyle w:val="Akapitzlist"/>
+        <w:pStyle w:val="ListParagraph"/>
         <w:numPr>
           <w:ilvl w:val="0"/>
           <w:numId w:val="2"/>
@@ -335,12 +327,26 @@
         <w:rPr>
           <w:lang w:val="pl-PL"/>
         </w:rPr>
-        <w:t>Pierwsze zadanie: pomyśleć nad obiektami(ich cechy i metody? Czyli pola), i zależnościami między nimi.</w:t>
-      </w:r>
-    </w:p>
-    <w:p>
-      <w:pPr>
-        <w:pStyle w:val="Akapitzlist"/>
+        <w:t xml:space="preserve">Pierwsze zadanie: pomyśleć nad </w:t>
+      </w:r>
+      <w:proofErr w:type="gramStart"/>
+      <w:r>
+        <w:rPr>
+          <w:lang w:val="pl-PL"/>
+        </w:rPr>
+        <w:t>obiektami(</w:t>
+      </w:r>
+      <w:proofErr w:type="gramEnd"/>
+      <w:r>
+        <w:rPr>
+          <w:lang w:val="pl-PL"/>
+        </w:rPr>
+        <w:t>ich cechy i metody? Czyli pola), i zależnościami między nimi.</w:t>
+      </w:r>
+    </w:p>
+    <w:p>
+      <w:pPr>
+        <w:pStyle w:val="ListParagraph"/>
         <w:numPr>
           <w:ilvl w:val="0"/>
           <w:numId w:val="2"/>
@@ -358,7 +364,7 @@
     </w:p>
     <w:p>
       <w:pPr>
-        <w:pStyle w:val="Akapitzlist"/>
+        <w:pStyle w:val="ListParagraph"/>
         <w:numPr>
           <w:ilvl w:val="0"/>
           <w:numId w:val="2"/>
@@ -404,7 +410,7 @@
     </w:p>
     <w:p>
       <w:pPr>
-        <w:pStyle w:val="Akapitzlist"/>
+        <w:pStyle w:val="ListParagraph"/>
         <w:rPr>
           <w:lang w:val="pl-PL"/>
         </w:rPr>
@@ -412,7 +418,7 @@
       <w:hyperlink r:id="rId5" w:history="1">
         <w:r>
           <w:rPr>
-            <w:rStyle w:val="Hipercze"/>
+            <w:rStyle w:val="Hyperlink"/>
             <w:lang w:val="pl-PL"/>
           </w:rPr>
           <w:t>https://www.samouczekprogramisty.pl/operacje-na-plikach-w-jezyku-java/</w:t>
@@ -421,7 +427,7 @@
     </w:p>
     <w:p>
       <w:pPr>
-        <w:pStyle w:val="Akapitzlist"/>
+        <w:pStyle w:val="ListParagraph"/>
         <w:rPr>
           <w:lang w:val="pl-PL"/>
         </w:rPr>
@@ -456,17 +462,19 @@
     </w:p>
     <w:p>
       <w:pPr>
-        <w:pStyle w:val="Akapitzlist"/>
+        <w:pStyle w:val="ListParagraph"/>
         <w:numPr>
           <w:ilvl w:val="0"/>
           <w:numId w:val="3"/>
         </w:numPr>
         <w:rPr>
-          <w:lang w:val="pl-PL"/>
-        </w:rPr>
-      </w:pPr>
-      <w:r>
-        <w:rPr>
+          <w:strike/>
+          <w:lang w:val="pl-PL"/>
+        </w:rPr>
+      </w:pPr>
+      <w:r>
+        <w:rPr>
+          <w:strike/>
           <w:lang w:val="pl-PL"/>
         </w:rPr>
         <w:t>Dodawanie książek</w:t>
@@ -474,17 +482,19 @@
     </w:p>
     <w:p>
       <w:pPr>
-        <w:pStyle w:val="Akapitzlist"/>
+        <w:pStyle w:val="ListParagraph"/>
         <w:numPr>
           <w:ilvl w:val="1"/>
           <w:numId w:val="3"/>
         </w:numPr>
         <w:rPr>
-          <w:lang w:val="pl-PL"/>
-        </w:rPr>
-      </w:pPr>
-      <w:r>
-        <w:rPr>
+          <w:strike/>
+          <w:lang w:val="pl-PL"/>
+        </w:rPr>
+      </w:pPr>
+      <w:r>
+        <w:rPr>
+          <w:strike/>
           <w:lang w:val="pl-PL"/>
         </w:rPr>
         <w:t>Możliwość zapisania książki do pliku</w:t>
@@ -492,17 +502,19 @@
     </w:p>
     <w:p>
       <w:pPr>
-        <w:pStyle w:val="Akapitzlist"/>
+        <w:pStyle w:val="ListParagraph"/>
         <w:numPr>
           <w:ilvl w:val="1"/>
           <w:numId w:val="3"/>
         </w:numPr>
         <w:rPr>
-          <w:lang w:val="pl-PL"/>
-        </w:rPr>
-      </w:pPr>
-      <w:r>
-        <w:rPr>
+          <w:strike/>
+          <w:lang w:val="pl-PL"/>
+        </w:rPr>
+      </w:pPr>
+      <w:r>
+        <w:rPr>
+          <w:strike/>
           <w:lang w:val="pl-PL"/>
         </w:rPr>
         <w:t>Sprawdzenie czy książka już istnieje w pliku przed jej dodaniem</w:t>
@@ -510,83 +522,79 @@
     </w:p>
     <w:p>
       <w:pPr>
-        <w:pStyle w:val="Akapitzlist"/>
+        <w:pStyle w:val="ListParagraph"/>
         <w:numPr>
           <w:ilvl w:val="1"/>
           <w:numId w:val="3"/>
         </w:numPr>
         <w:rPr>
-          <w:lang w:val="pl-PL"/>
-        </w:rPr>
-      </w:pPr>
-      <w:r>
-        <w:rPr>
-          <w:lang w:val="pl-PL"/>
-        </w:rPr>
-        <w:t xml:space="preserve">Ustawienie status w bazie danych – może być </w:t>
+          <w:strike/>
+          <w:lang w:val="pl-PL"/>
+        </w:rPr>
+      </w:pPr>
+      <w:r>
+        <w:rPr>
+          <w:strike/>
+          <w:lang w:val="pl-PL"/>
+        </w:rPr>
+        <w:t xml:space="preserve">Ustawienie status w bazie danych – może być boolean – ale można też zamienić wartość boolean na </w:t>
       </w:r>
       <w:proofErr w:type="spellStart"/>
       <w:r>
         <w:rPr>
-          <w:lang w:val="pl-PL"/>
-        </w:rPr>
-        <w:t>boolean</w:t>
+          <w:strike/>
+          <w:lang w:val="pl-PL"/>
+        </w:rPr>
+        <w:t>enum</w:t>
       </w:r>
       <w:proofErr w:type="spellEnd"/>
       <w:r>
         <w:rPr>
-          <w:lang w:val="pl-PL"/>
-        </w:rPr>
-        <w:t xml:space="preserve"> – ale można też zamienić wartość </w:t>
-      </w:r>
-      <w:proofErr w:type="spellStart"/>
-      <w:r>
-        <w:rPr>
-          <w:lang w:val="pl-PL"/>
-        </w:rPr>
-        <w:t>boolean</w:t>
-      </w:r>
-      <w:proofErr w:type="spellEnd"/>
-      <w:r>
-        <w:rPr>
-          <w:lang w:val="pl-PL"/>
-        </w:rPr>
-        <w:t xml:space="preserve"> na </w:t>
-      </w:r>
-      <w:proofErr w:type="spellStart"/>
-      <w:r>
-        <w:rPr>
-          <w:lang w:val="pl-PL"/>
-        </w:rPr>
-        <w:t>enum</w:t>
-      </w:r>
-      <w:proofErr w:type="spellEnd"/>
-      <w:r>
-        <w:rPr>
-          <w:lang w:val="pl-PL"/>
-        </w:rPr>
-        <w:t xml:space="preserve"> - DOSTĘPNA, BRAK, WYPOŻYCZONA, ITD. – będzie czytelniej w  bazie danych oraz umożliwi dodanie nowych wartości </w:t>
-      </w:r>
-      <w:r>
-        <w:rPr>
+          <w:strike/>
+          <w:lang w:val="pl-PL"/>
+        </w:rPr>
+        <w:t xml:space="preserve"> - DOSTĘPNA, BRAK, WYPOŻYCZONA, ITD. – będzie czytelniej </w:t>
+      </w:r>
+      <w:proofErr w:type="gramStart"/>
+      <w:r>
+        <w:rPr>
+          <w:strike/>
+          <w:lang w:val="pl-PL"/>
+        </w:rPr>
+        <w:t>w  bazie</w:t>
+      </w:r>
+      <w:proofErr w:type="gramEnd"/>
+      <w:r>
+        <w:rPr>
+          <w:strike/>
+          <w:lang w:val="pl-PL"/>
+        </w:rPr>
+        <w:t xml:space="preserve"> danych oraz umożliwi dodanie nowych wartości </w:t>
+      </w:r>
+      <w:r>
+        <w:rPr>
+          <w:strike/>
           <w:lang w:val="pl-PL"/>
         </w:rPr>
         <w:sym w:font="Wingdings" w:char="F0E0"/>
       </w:r>
       <w:r>
         <w:rPr>
+          <w:strike/>
           <w:lang w:val="pl-PL"/>
         </w:rPr>
         <w:t xml:space="preserve"> może pole o </w:t>
       </w:r>
       <w:r>
         <w:rPr>
+          <w:strike/>
           <w:lang w:val="pl-PL"/>
         </w:rPr>
         <w:t>nazwie</w:t>
       </w:r>
       <w:r>
         <w:rPr>
+          <w:strike/>
           <w:lang w:val="pl-PL"/>
         </w:rPr>
         <w:t xml:space="preserve"> </w:t>
@@ -594,12 +602,14 @@
       <w:r>
         <w:rPr>
           <w:b/>
+          <w:strike/>
           <w:lang w:val="pl-PL"/>
         </w:rPr>
         <w:t>status</w:t>
       </w:r>
       <w:r>
         <w:rPr>
+          <w:strike/>
           <w:lang w:val="pl-PL"/>
         </w:rPr>
         <w:t>?</w:t>
@@ -607,88 +617,352 @@
     </w:p>
     <w:p>
       <w:pPr>
-        <w:pStyle w:val="Akapitzlist"/>
+        <w:pStyle w:val="ListParagraph"/>
         <w:numPr>
           <w:ilvl w:val="1"/>
           <w:numId w:val="3"/>
         </w:numPr>
         <w:rPr>
-          <w:rStyle w:val="Pogrubienie"/>
+          <w:rStyle w:val="Strong"/>
           <w:b w:val="0"/>
           <w:bCs w:val="0"/>
-          <w:lang w:val="pl-PL"/>
-        </w:rPr>
-      </w:pPr>
-      <w:r>
-        <w:rPr>
-          <w:lang w:val="pl-PL"/>
-        </w:rPr>
+          <w:strike/>
+          <w:lang w:val="pl-PL"/>
+        </w:rPr>
+      </w:pPr>
+      <w:r>
+        <w:rPr>
+          <w:strike/>
+          <w:lang w:val="pl-PL"/>
+        </w:rPr>
+        <w:lastRenderedPageBreak/>
         <w:t xml:space="preserve">W bazie przechowywanie danych o książce: </w:t>
       </w:r>
       <w:r>
         <w:rPr>
-          <w:rStyle w:val="Pogrubienie"/>
+          <w:rStyle w:val="Strong"/>
           <w:rFonts w:ascii="Segoe UI" w:hAnsi="Segoe UI" w:cs="Segoe UI"/>
+          <w:strike/>
           <w:bdr w:val="single" w:sz="2" w:space="0" w:color="D9D9E3" w:frame="1"/>
           <w:shd w:val="clear" w:color="auto" w:fill="F7F7F8"/>
           <w:lang w:val="pl-PL"/>
         </w:rPr>
-        <w:t>ISBN</w:t>
-      </w:r>
-      <w:r>
-        <w:rPr>
-          <w:rStyle w:val="Pogrubienie"/>
+        <w:t xml:space="preserve">ISBN, Author, </w:t>
+      </w:r>
+      <w:proofErr w:type="spellStart"/>
+      <w:r>
+        <w:rPr>
+          <w:rStyle w:val="Strong"/>
           <w:rFonts w:ascii="Segoe UI" w:hAnsi="Segoe UI" w:cs="Segoe UI"/>
+          <w:strike/>
           <w:bdr w:val="single" w:sz="2" w:space="0" w:color="D9D9E3" w:frame="1"/>
           <w:shd w:val="clear" w:color="auto" w:fill="F7F7F8"/>
           <w:lang w:val="pl-PL"/>
         </w:rPr>
-        <w:t xml:space="preserve">, Author, </w:t>
-      </w:r>
-      <w:proofErr w:type="spellStart"/>
-      <w:r>
-        <w:rPr>
-          <w:rStyle w:val="Pogrubienie"/>
+        <w:t>Title</w:t>
+      </w:r>
+      <w:proofErr w:type="spellEnd"/>
+      <w:r>
+        <w:rPr>
+          <w:rStyle w:val="Strong"/>
           <w:rFonts w:ascii="Segoe UI" w:hAnsi="Segoe UI" w:cs="Segoe UI"/>
+          <w:strike/>
           <w:bdr w:val="single" w:sz="2" w:space="0" w:color="D9D9E3" w:frame="1"/>
           <w:shd w:val="clear" w:color="auto" w:fill="F7F7F8"/>
           <w:lang w:val="pl-PL"/>
         </w:rPr>
-        <w:t>Title</w:t>
+        <w:t>, czy dostępna</w:t>
+      </w:r>
+    </w:p>
+    <w:p>
+      <w:pPr>
+        <w:pStyle w:val="ListParagraph"/>
+        <w:numPr>
+          <w:ilvl w:val="1"/>
+          <w:numId w:val="3"/>
+        </w:numPr>
+        <w:rPr>
+          <w:lang w:val="pl-PL"/>
+        </w:rPr>
+      </w:pPr>
+      <w:r>
+        <w:rPr>
+          <w:lang w:val="pl-PL"/>
+        </w:rPr>
+        <w:t>Dodawanie książek w postaci pliku:</w:t>
+      </w:r>
+    </w:p>
+    <w:p>
+      <w:pPr>
+        <w:pStyle w:val="ListParagraph"/>
+        <w:numPr>
+          <w:ilvl w:val="2"/>
+          <w:numId w:val="3"/>
+        </w:numPr>
+        <w:rPr>
+          <w:lang w:val="pl-PL"/>
+        </w:rPr>
+      </w:pPr>
+      <w:r>
+        <w:rPr>
+          <w:lang w:val="pl-PL"/>
+        </w:rPr>
+        <w:t>Przykładowo mam taki pliczek z książkami jak aktualny books.txt i chcę, żeby książki z jednego pliku zostały dodane do mojego books.txt</w:t>
+      </w:r>
+    </w:p>
+    <w:p>
+      <w:pPr>
+        <w:pStyle w:val="ListParagraph"/>
+        <w:numPr>
+          <w:ilvl w:val="0"/>
+          <w:numId w:val="3"/>
+        </w:numPr>
+        <w:rPr>
+          <w:strike/>
+          <w:lang w:val="pl-PL"/>
+        </w:rPr>
+      </w:pPr>
+      <w:r>
+        <w:rPr>
+          <w:strike/>
+          <w:lang w:val="pl-PL"/>
+        </w:rPr>
+        <w:t>Odczytanie wszystkich książek</w:t>
+      </w:r>
+    </w:p>
+    <w:p>
+      <w:pPr>
+        <w:pStyle w:val="ListParagraph"/>
+        <w:numPr>
+          <w:ilvl w:val="0"/>
+          <w:numId w:val="3"/>
+        </w:numPr>
+        <w:rPr>
+          <w:strike/>
+          <w:lang w:val="pl-PL"/>
+        </w:rPr>
+      </w:pPr>
+      <w:r>
+        <w:rPr>
+          <w:strike/>
+          <w:lang w:val="pl-PL"/>
+        </w:rPr>
+        <w:t>Obsługa menu</w:t>
+      </w:r>
+    </w:p>
+    <w:p>
+      <w:pPr>
+        <w:pStyle w:val="ListParagraph"/>
+        <w:numPr>
+          <w:ilvl w:val="1"/>
+          <w:numId w:val="3"/>
+        </w:numPr>
+        <w:rPr>
+          <w:strike/>
+          <w:lang w:val="pl-PL"/>
+        </w:rPr>
+      </w:pPr>
+      <w:r>
+        <w:rPr>
+          <w:strike/>
+          <w:lang w:val="pl-PL"/>
+        </w:rPr>
+        <w:t>Wyświetlenie menu w konsoli</w:t>
+      </w:r>
+    </w:p>
+    <w:p>
+      <w:pPr>
+        <w:pStyle w:val="ListParagraph"/>
+        <w:numPr>
+          <w:ilvl w:val="1"/>
+          <w:numId w:val="3"/>
+        </w:numPr>
+        <w:rPr>
+          <w:strike/>
+          <w:lang w:val="pl-PL"/>
+        </w:rPr>
+      </w:pPr>
+      <w:r>
+        <w:rPr>
+          <w:strike/>
+          <w:lang w:val="pl-PL"/>
+        </w:rPr>
+        <w:t>Wybór pozycji poprzez wybranie numeru w menu (np. 1. – pierwsza pozycja w menu)</w:t>
+      </w:r>
+    </w:p>
+    <w:p>
+      <w:pPr>
+        <w:pStyle w:val="ListParagraph"/>
+        <w:numPr>
+          <w:ilvl w:val="1"/>
+          <w:numId w:val="3"/>
+        </w:numPr>
+        <w:rPr>
+          <w:strike/>
+          <w:lang w:val="pl-PL"/>
+        </w:rPr>
+      </w:pPr>
+      <w:r>
+        <w:rPr>
+          <w:strike/>
+          <w:lang w:val="pl-PL"/>
+        </w:rPr>
+        <w:t>Wywołanie odpowiednie metody po wybraniu pozycji z menu</w:t>
+      </w:r>
+    </w:p>
+    <w:p>
+      <w:pPr>
+        <w:pStyle w:val="ListParagraph"/>
+        <w:numPr>
+          <w:ilvl w:val="1"/>
+          <w:numId w:val="3"/>
+        </w:numPr>
+        <w:rPr>
+          <w:strike/>
+          <w:lang w:val="pl-PL"/>
+        </w:rPr>
+      </w:pPr>
+      <w:r>
+        <w:rPr>
+          <w:strike/>
+          <w:lang w:val="pl-PL"/>
+        </w:rPr>
+        <w:t>Dodanie obsługi wyjątków:</w:t>
+      </w:r>
+    </w:p>
+    <w:p>
+      <w:pPr>
+        <w:pStyle w:val="ListParagraph"/>
+        <w:numPr>
+          <w:ilvl w:val="2"/>
+          <w:numId w:val="3"/>
+        </w:numPr>
+        <w:rPr>
+          <w:strike/>
+          <w:lang w:val="pl-PL"/>
+        </w:rPr>
+      </w:pPr>
+      <w:r>
+        <w:rPr>
+          <w:strike/>
+          <w:lang w:val="pl-PL"/>
+        </w:rPr>
+        <w:t xml:space="preserve">Jeżeli użytkownik wpisze coś zamiast numeru: klasa </w:t>
+      </w:r>
+      <w:proofErr w:type="spellStart"/>
+      <w:r>
+        <w:rPr>
+          <w:strike/>
+          <w:lang w:val="pl-PL"/>
+        </w:rPr>
+        <w:t>InvalidInputException</w:t>
       </w:r>
       <w:proofErr w:type="spellEnd"/>
       <w:r>
         <w:rPr>
-          <w:rStyle w:val="Pogrubienie"/>
-          <w:rFonts w:ascii="Segoe UI" w:hAnsi="Segoe UI" w:cs="Segoe UI"/>
-          <w:bdr w:val="single" w:sz="2" w:space="0" w:color="D9D9E3" w:frame="1"/>
-          <w:shd w:val="clear" w:color="auto" w:fill="F7F7F8"/>
-          <w:lang w:val="pl-PL"/>
-        </w:rPr>
-        <w:t>, czy dostępna</w:t>
-      </w:r>
-    </w:p>
-    <w:p>
-      <w:pPr>
-        <w:pStyle w:val="Akapitzlist"/>
+          <w:strike/>
+          <w:lang w:val="pl-PL"/>
+        </w:rPr>
+        <w:t xml:space="preserve"> z odpowiednim komentarzem</w:t>
+      </w:r>
+    </w:p>
+    <w:p>
+      <w:pPr>
+        <w:pStyle w:val="ListParagraph"/>
+        <w:numPr>
+          <w:ilvl w:val="2"/>
+          <w:numId w:val="3"/>
+        </w:numPr>
+        <w:rPr>
+          <w:strike/>
+          <w:lang w:val="pl-PL"/>
+        </w:rPr>
+      </w:pPr>
+      <w:r>
+        <w:rPr>
+          <w:strike/>
+          <w:lang w:val="pl-PL"/>
+        </w:rPr>
+        <w:t xml:space="preserve">Jeżeli użytkownik wpisze za wysoki numer np. 12 na 10 pozycji w menu: klasa </w:t>
+      </w:r>
+      <w:proofErr w:type="spellStart"/>
+      <w:r>
+        <w:rPr>
+          <w:strike/>
+          <w:lang w:val="pl-PL"/>
+        </w:rPr>
+        <w:t>InvalidInputException</w:t>
+      </w:r>
+      <w:proofErr w:type="spellEnd"/>
+      <w:r>
+        <w:rPr>
+          <w:strike/>
+          <w:lang w:val="pl-PL"/>
+        </w:rPr>
+        <w:t xml:space="preserve"> z odpowiednim komentarzem – innym niż wyżej</w:t>
+      </w:r>
+    </w:p>
+    <w:p>
+      <w:pPr>
+        <w:pStyle w:val="ListParagraph"/>
+        <w:numPr>
+          <w:ilvl w:val="0"/>
+          <w:numId w:val="3"/>
+        </w:numPr>
+        <w:rPr>
+          <w:strike/>
+          <w:lang w:val="pl-PL"/>
+        </w:rPr>
+      </w:pPr>
+      <w:r>
+        <w:rPr>
+          <w:strike/>
+          <w:lang w:val="pl-PL"/>
+        </w:rPr>
+        <w:t>Wypożyczanie książki (propozycja tego procesu poniżej)</w:t>
+      </w:r>
+    </w:p>
+    <w:p>
+      <w:pPr>
+        <w:pStyle w:val="ListParagraph"/>
         <w:numPr>
           <w:ilvl w:val="1"/>
           <w:numId w:val="3"/>
         </w:numPr>
         <w:rPr>
-          <w:lang w:val="pl-PL"/>
-        </w:rPr>
-      </w:pPr>
-      <w:r>
-        <w:rPr>
-          <w:lang w:val="pl-PL"/>
-        </w:rPr>
-        <w:t>Dodawanie książek w postaci pliku:</w:t>
-      </w:r>
-    </w:p>
-    <w:p>
-      <w:pPr>
-        <w:pStyle w:val="Akapitzlist"/>
+          <w:strike/>
+          <w:lang w:val="pl-PL"/>
+        </w:rPr>
+      </w:pPr>
+      <w:r>
+        <w:rPr>
+          <w:strike/>
+          <w:lang w:val="pl-PL"/>
+        </w:rPr>
+        <w:t>Stworzyć nowy plik tekstowy np. „rental.txt” w którym będziemy umieszczać informacje o wypożyczonych książkach</w:t>
+      </w:r>
+    </w:p>
+    <w:p>
+      <w:pPr>
+        <w:pStyle w:val="ListParagraph"/>
+        <w:numPr>
+          <w:ilvl w:val="1"/>
+          <w:numId w:val="3"/>
+        </w:numPr>
+        <w:rPr>
+          <w:lang w:val="pl-PL"/>
+        </w:rPr>
+      </w:pPr>
+      <w:r>
+        <w:rPr>
+          <w:lang w:val="pl-PL"/>
+        </w:rPr>
+        <w:t>Wypożyczenie książki w menu:</w:t>
+      </w:r>
+    </w:p>
+    <w:p>
+      <w:pPr>
+        <w:pStyle w:val="ListParagraph"/>
         <w:numPr>
           <w:ilvl w:val="2"/>
           <w:numId w:val="3"/>
@@ -701,12 +975,323 @@
         <w:rPr>
           <w:lang w:val="pl-PL"/>
         </w:rPr>
-        <w:t>Przykładowo mam taki pliczek z książkami jak aktualny books.txt i chcę, żeby książki z jednego pliku zostały dodane do mojego books.txt</w:t>
-      </w:r>
-    </w:p>
-    <w:p>
-      <w:pPr>
-        <w:pStyle w:val="Akapitzlist"/>
+        <w:t xml:space="preserve">Podanie imienia i nazwiska lub </w:t>
+      </w:r>
+      <w:proofErr w:type="gramStart"/>
+      <w:r>
+        <w:rPr>
+          <w:lang w:val="pl-PL"/>
+        </w:rPr>
+        <w:t>logowanie(</w:t>
+      </w:r>
+      <w:proofErr w:type="gramEnd"/>
+      <w:r>
+        <w:rPr>
+          <w:lang w:val="pl-PL"/>
+        </w:rPr>
+        <w:t>patrz punkt 5)</w:t>
+      </w:r>
+    </w:p>
+    <w:p>
+      <w:pPr>
+        <w:pStyle w:val="ListParagraph"/>
+        <w:numPr>
+          <w:ilvl w:val="2"/>
+          <w:numId w:val="3"/>
+        </w:numPr>
+        <w:rPr>
+          <w:lang w:val="pl-PL"/>
+        </w:rPr>
+      </w:pPr>
+      <w:r>
+        <w:rPr>
+          <w:lang w:val="pl-PL"/>
+        </w:rPr>
+        <w:t>Wybór książki – poprzez wyświetlenie listy dostępnych lub wpisanie numeru IBAN?</w:t>
+      </w:r>
+    </w:p>
+    <w:p>
+      <w:pPr>
+        <w:pStyle w:val="ListParagraph"/>
+        <w:numPr>
+          <w:ilvl w:val="1"/>
+          <w:numId w:val="3"/>
+        </w:numPr>
+      </w:pPr>
+      <w:proofErr w:type="spellStart"/>
+      <w:r>
+        <w:t>Propozycja</w:t>
+      </w:r>
+      <w:proofErr w:type="spellEnd"/>
+      <w:r>
+        <w:t xml:space="preserve"> </w:t>
+      </w:r>
+      <w:proofErr w:type="spellStart"/>
+      <w:r>
+        <w:t>wpisu</w:t>
+      </w:r>
+      <w:proofErr w:type="spellEnd"/>
+      <w:r>
+        <w:t>: ID-ksiązki|</w:t>
+      </w:r>
+      <w:r>
+        <w:t>title|author|rental-date|rental-time|borrower-id|borrower-name|rental-in-days</w:t>
+      </w:r>
+    </w:p>
+    <w:p>
+      <w:pPr>
+        <w:pStyle w:val="ListParagraph"/>
+        <w:numPr>
+          <w:ilvl w:val="2"/>
+          <w:numId w:val="3"/>
+        </w:numPr>
+      </w:pPr>
+      <w:proofErr w:type="spellStart"/>
+      <w:r>
+        <w:t>Poszczególne</w:t>
+      </w:r>
+      <w:proofErr w:type="spellEnd"/>
+      <w:r>
+        <w:t xml:space="preserve"> </w:t>
+      </w:r>
+      <w:proofErr w:type="spellStart"/>
+      <w:r>
+        <w:t>pola</w:t>
+      </w:r>
+      <w:proofErr w:type="spellEnd"/>
+      <w:r>
+        <w:t xml:space="preserve"> </w:t>
+      </w:r>
+      <w:proofErr w:type="spellStart"/>
+      <w:r>
+        <w:t>oddzielone</w:t>
+      </w:r>
+      <w:proofErr w:type="spellEnd"/>
+      <w:r>
+        <w:t xml:space="preserve"> </w:t>
+      </w:r>
+      <w:proofErr w:type="spellStart"/>
+      <w:r>
+        <w:t>delimiterem</w:t>
+      </w:r>
+      <w:proofErr w:type="spellEnd"/>
+      <w:r>
+        <w:t xml:space="preserve"> “|”</w:t>
+      </w:r>
+    </w:p>
+    <w:p>
+      <w:pPr>
+        <w:pStyle w:val="ListParagraph"/>
+        <w:numPr>
+          <w:ilvl w:val="2"/>
+          <w:numId w:val="3"/>
+        </w:numPr>
+        <w:rPr>
+          <w:lang w:val="pl-PL"/>
+        </w:rPr>
+      </w:pPr>
+      <w:r>
+        <w:rPr>
+          <w:lang w:val="pl-PL"/>
+        </w:rPr>
+        <w:t>W celu agregacji tych danych mo</w:t>
+      </w:r>
+      <w:r>
+        <w:rPr>
+          <w:lang w:val="pl-PL"/>
+        </w:rPr>
+        <w:t xml:space="preserve">żliwe stworzenie dodatkowej klasy </w:t>
+      </w:r>
+      <w:proofErr w:type="spellStart"/>
+      <w:r>
+        <w:rPr>
+          <w:lang w:val="pl-PL"/>
+        </w:rPr>
+        <w:t>RentalInfo</w:t>
+      </w:r>
+      <w:proofErr w:type="spellEnd"/>
+      <w:r>
+        <w:rPr>
+          <w:lang w:val="pl-PL"/>
+        </w:rPr>
+        <w:t xml:space="preserve"> która będzie odpowiadać jednemu wpisowi do pliku</w:t>
+      </w:r>
+    </w:p>
+    <w:p>
+      <w:pPr>
+        <w:pStyle w:val="ListParagraph"/>
+        <w:numPr>
+          <w:ilvl w:val="2"/>
+          <w:numId w:val="3"/>
+        </w:numPr>
+        <w:rPr>
+          <w:lang w:val="pl-PL"/>
+        </w:rPr>
+      </w:pPr>
+      <w:r>
+        <w:rPr>
+          <w:lang w:val="pl-PL"/>
+        </w:rPr>
+        <w:t>Przed wypożyczeniem musimy więc wiedzieć jaką książką jesteśmy zainteresowani i kot jest zainteresowany + ustawić datę wypożyczenia</w:t>
+      </w:r>
+    </w:p>
+    <w:p>
+      <w:pPr>
+        <w:pStyle w:val="ListParagraph"/>
+        <w:numPr>
+          <w:ilvl w:val="1"/>
+          <w:numId w:val="3"/>
+        </w:numPr>
+        <w:rPr>
+          <w:lang w:val="pl-PL"/>
+        </w:rPr>
+      </w:pPr>
+      <w:r>
+        <w:rPr>
+          <w:lang w:val="pl-PL"/>
+        </w:rPr>
+        <w:t>Akcja wypożyczenia powinna:</w:t>
+      </w:r>
+    </w:p>
+    <w:p>
+      <w:pPr>
+        <w:pStyle w:val="ListParagraph"/>
+        <w:numPr>
+          <w:ilvl w:val="2"/>
+          <w:numId w:val="3"/>
+        </w:numPr>
+        <w:rPr>
+          <w:lang w:val="pl-PL"/>
+        </w:rPr>
+      </w:pPr>
+      <w:r>
+        <w:rPr>
+          <w:lang w:val="pl-PL"/>
+        </w:rPr>
+        <w:t xml:space="preserve">Sprawdzić czy książka jest </w:t>
+      </w:r>
+      <w:proofErr w:type="gramStart"/>
+      <w:r>
+        <w:rPr>
+          <w:lang w:val="pl-PL"/>
+        </w:rPr>
+        <w:t>dostępna</w:t>
+      </w:r>
+      <w:r>
+        <w:rPr>
+          <w:lang w:val="pl-PL"/>
+        </w:rPr>
+        <w:t>(</w:t>
+      </w:r>
+      <w:proofErr w:type="gramEnd"/>
+      <w:r>
+        <w:rPr>
+          <w:lang w:val="pl-PL"/>
+        </w:rPr>
+        <w:t>ma odpowiedni dla możliwości wypożyczenia status)</w:t>
+      </w:r>
+    </w:p>
+    <w:p>
+      <w:pPr>
+        <w:pStyle w:val="ListParagraph"/>
+        <w:numPr>
+          <w:ilvl w:val="2"/>
+          <w:numId w:val="3"/>
+        </w:numPr>
+        <w:rPr>
+          <w:lang w:val="pl-PL"/>
+        </w:rPr>
+      </w:pPr>
+      <w:r>
+        <w:rPr>
+          <w:lang w:val="pl-PL"/>
+        </w:rPr>
+        <w:t>Ustawić status książki na WYPOŻYCZONA</w:t>
+      </w:r>
+      <w:r>
+        <w:rPr>
+          <w:lang w:val="pl-PL"/>
+        </w:rPr>
+        <w:t xml:space="preserve"> + </w:t>
+      </w:r>
+      <w:r>
+        <w:rPr>
+          <w:lang w:val="pl-PL"/>
+        </w:rPr>
+        <w:t>Zmienić status w pliku books.txt</w:t>
+      </w:r>
+    </w:p>
+    <w:p>
+      <w:pPr>
+        <w:pStyle w:val="ListParagraph"/>
+        <w:numPr>
+          <w:ilvl w:val="2"/>
+          <w:numId w:val="3"/>
+        </w:numPr>
+        <w:rPr>
+          <w:lang w:val="pl-PL"/>
+        </w:rPr>
+      </w:pPr>
+      <w:r>
+        <w:rPr>
+          <w:lang w:val="pl-PL"/>
+        </w:rPr>
+        <w:t xml:space="preserve">Zebrać dane o </w:t>
+      </w:r>
+      <w:proofErr w:type="spellStart"/>
+      <w:r>
+        <w:rPr>
+          <w:lang w:val="pl-PL"/>
+        </w:rPr>
+        <w:t>Userze</w:t>
+      </w:r>
+      <w:proofErr w:type="spellEnd"/>
+      <w:r>
+        <w:rPr>
+          <w:lang w:val="pl-PL"/>
+        </w:rPr>
+        <w:t xml:space="preserve"> </w:t>
+      </w:r>
+      <w:r>
+        <w:rPr>
+          <w:lang w:val="pl-PL"/>
+        </w:rPr>
+        <w:sym w:font="Wingdings" w:char="F0E0"/>
+      </w:r>
+      <w:r>
+        <w:rPr>
+          <w:lang w:val="pl-PL"/>
+        </w:rPr>
+        <w:t xml:space="preserve"> patrz punkt 5.</w:t>
+      </w:r>
+    </w:p>
+    <w:p>
+      <w:pPr>
+        <w:pStyle w:val="ListParagraph"/>
+        <w:numPr>
+          <w:ilvl w:val="2"/>
+          <w:numId w:val="3"/>
+        </w:numPr>
+        <w:rPr>
+          <w:lang w:val="pl-PL"/>
+        </w:rPr>
+      </w:pPr>
+      <w:r>
+        <w:rPr>
+          <w:lang w:val="pl-PL"/>
+        </w:rPr>
+        <w:t xml:space="preserve">Dodać </w:t>
+      </w:r>
+      <w:r>
+        <w:rPr>
+          <w:lang w:val="pl-PL"/>
+        </w:rPr>
+        <w:t>wpis do pliku rental.txt</w:t>
+      </w:r>
+    </w:p>
+    <w:p>
+      <w:pPr>
+        <w:pStyle w:val="ListParagraph"/>
         <w:numPr>
           <w:ilvl w:val="0"/>
           <w:numId w:val="3"/>
@@ -719,12 +1304,92 @@
         <w:rPr>
           <w:lang w:val="pl-PL"/>
         </w:rPr>
-        <w:t>Odczytanie wszystkich książek</w:t>
-      </w:r>
-    </w:p>
-    <w:p>
-      <w:pPr>
-        <w:pStyle w:val="Akapitzlist"/>
+        <w:t>Jak poradzić sobie</w:t>
+      </w:r>
+      <w:r>
+        <w:rPr>
+          <w:lang w:val="pl-PL"/>
+        </w:rPr>
+        <w:t xml:space="preserve"> z użytkownikami </w:t>
+      </w:r>
+      <w:proofErr w:type="spellStart"/>
+      <w:r>
+        <w:rPr>
+          <w:lang w:val="pl-PL"/>
+        </w:rPr>
+        <w:t>bibli</w:t>
+      </w:r>
+      <w:r>
+        <w:rPr>
+          <w:lang w:val="pl-PL"/>
+        </w:rPr>
+        <w:t>ioteki</w:t>
+      </w:r>
+      <w:proofErr w:type="spellEnd"/>
+      <w:r>
+        <w:rPr>
+          <w:lang w:val="pl-PL"/>
+        </w:rPr>
+        <w:t>:</w:t>
+      </w:r>
+    </w:p>
+    <w:p>
+      <w:pPr>
+        <w:pStyle w:val="ListParagraph"/>
+        <w:numPr>
+          <w:ilvl w:val="1"/>
+          <w:numId w:val="3"/>
+        </w:numPr>
+        <w:rPr>
+          <w:lang w:val="pl-PL"/>
+        </w:rPr>
+      </w:pPr>
+      <w:r>
+        <w:rPr>
+          <w:lang w:val="pl-PL"/>
+        </w:rPr>
+        <w:t>2 propozycje:</w:t>
+      </w:r>
+    </w:p>
+    <w:p>
+      <w:pPr>
+        <w:pStyle w:val="ListParagraph"/>
+        <w:numPr>
+          <w:ilvl w:val="2"/>
+          <w:numId w:val="3"/>
+        </w:numPr>
+        <w:rPr>
+          <w:lang w:val="pl-PL"/>
+        </w:rPr>
+      </w:pPr>
+      <w:r>
+        <w:rPr>
+          <w:lang w:val="pl-PL"/>
+        </w:rPr>
+        <w:t>- przy wyborze w Menu pozycji Wypożycz książkę poprosić o wpisanie imienia i nazwiska – id zostanie nadane automatycznie</w:t>
+      </w:r>
+    </w:p>
+    <w:p>
+      <w:pPr>
+        <w:pStyle w:val="ListParagraph"/>
+        <w:numPr>
+          <w:ilvl w:val="2"/>
+          <w:numId w:val="3"/>
+        </w:numPr>
+        <w:rPr>
+          <w:lang w:val="pl-PL"/>
+        </w:rPr>
+      </w:pPr>
+      <w:r>
+        <w:rPr>
+          <w:lang w:val="pl-PL"/>
+        </w:rPr>
+        <w:t>- zaawansowany system logowania + rejestracji z plikiem users.txt w którym będziemy przechowywać dane klientów</w:t>
+      </w:r>
+    </w:p>
+    <w:p>
+      <w:pPr>
+        <w:pStyle w:val="ListParagraph"/>
         <w:numPr>
           <w:ilvl w:val="0"/>
           <w:numId w:val="3"/>
@@ -737,12 +1402,12 @@
         <w:rPr>
           <w:lang w:val="pl-PL"/>
         </w:rPr>
-        <w:t>Obsługa menu</w:t>
-      </w:r>
-    </w:p>
-    <w:p>
-      <w:pPr>
-        <w:pStyle w:val="Akapitzlist"/>
+        <w:t>Oddanie książki:</w:t>
+      </w:r>
+    </w:p>
+    <w:p>
+      <w:pPr>
+        <w:pStyle w:val="ListParagraph"/>
         <w:numPr>
           <w:ilvl w:val="1"/>
           <w:numId w:val="3"/>
@@ -755,12 +1420,57 @@
         <w:rPr>
           <w:lang w:val="pl-PL"/>
         </w:rPr>
-        <w:t>Wyświetlenie menu w konsoli</w:t>
-      </w:r>
-    </w:p>
-    <w:p>
-      <w:pPr>
-        <w:pStyle w:val="Akapitzlist"/>
+        <w:t>Użytkownik po wyborze tej pozycji z</w:t>
+      </w:r>
+      <w:r>
+        <w:rPr>
+          <w:lang w:val="pl-PL"/>
+        </w:rPr>
+        <w:t>o</w:t>
+      </w:r>
+      <w:r>
+        <w:rPr>
+          <w:lang w:val="pl-PL"/>
+        </w:rPr>
+        <w:t>bowiązany jest podać IBAN zwracanej książki</w:t>
+      </w:r>
+    </w:p>
+    <w:p>
+      <w:pPr>
+        <w:pStyle w:val="ListParagraph"/>
+        <w:numPr>
+          <w:ilvl w:val="2"/>
+          <w:numId w:val="3"/>
+        </w:numPr>
+        <w:rPr>
+          <w:lang w:val="pl-PL"/>
+        </w:rPr>
+      </w:pPr>
+      <w:r>
+        <w:rPr>
+          <w:lang w:val="pl-PL"/>
+        </w:rPr>
+        <w:lastRenderedPageBreak/>
+        <w:t xml:space="preserve">Sprawdzenie czy podany IBAN jest prawidłowy – czy ta książka jest i ma odpowiedni status – fajnie by było też obsłużyć tak jak przy wypożyczaniu kto oddaje książkę czyli </w:t>
+      </w:r>
+      <w:proofErr w:type="spellStart"/>
+      <w:r>
+        <w:rPr>
+          <w:lang w:val="pl-PL"/>
+        </w:rPr>
+        <w:t>prosba</w:t>
+      </w:r>
+      <w:proofErr w:type="spellEnd"/>
+      <w:r>
+        <w:rPr>
+          <w:lang w:val="pl-PL"/>
+        </w:rPr>
+        <w:t xml:space="preserve"> o podanie imienia nazwiska i sprawdzenie czy rzeczywiście ten ktoś ją posiada aktualnie</w:t>
+      </w:r>
+    </w:p>
+    <w:p>
+      <w:pPr>
+        <w:pStyle w:val="ListParagraph"/>
         <w:numPr>
           <w:ilvl w:val="1"/>
           <w:numId w:val="3"/>
@@ -773,12 +1483,12 @@
         <w:rPr>
           <w:lang w:val="pl-PL"/>
         </w:rPr>
-        <w:t>Wybór pozycji poprzez wybranie numeru w menu (np. 1. – pierwsza pozycja w menu)</w:t>
-      </w:r>
-    </w:p>
-    <w:p>
-      <w:pPr>
-        <w:pStyle w:val="Akapitzlist"/>
+        <w:t>Status książki jest zmiany w books.txt</w:t>
+      </w:r>
+    </w:p>
+    <w:p>
+      <w:pPr>
+        <w:pStyle w:val="ListParagraph"/>
         <w:numPr>
           <w:ilvl w:val="1"/>
           <w:numId w:val="3"/>
@@ -791,12 +1501,12 @@
         <w:rPr>
           <w:lang w:val="pl-PL"/>
         </w:rPr>
-        <w:t>Wywołanie odpowiednie metody po wybraniu pozycji z menu</w:t>
-      </w:r>
-    </w:p>
-    <w:p>
-      <w:pPr>
-        <w:pStyle w:val="Akapitzlist"/>
+        <w:t>Wpis z rental.txt jest usuwany</w:t>
+      </w:r>
+    </w:p>
+    <w:p>
+      <w:pPr>
+        <w:pStyle w:val="ListParagraph"/>
         <w:numPr>
           <w:ilvl w:val="1"/>
           <w:numId w:val="3"/>
@@ -809,12 +1519,18 @@
         <w:rPr>
           <w:lang w:val="pl-PL"/>
         </w:rPr>
-        <w:t>Dodanie obsługi wyjątków:</w:t>
-      </w:r>
-    </w:p>
-    <w:p>
-      <w:pPr>
-        <w:pStyle w:val="Akapitzlist"/>
+        <w:t>Dodany zostaje wpis do pliku rental-history.txt</w:t>
+      </w:r>
+      <w:r>
+        <w:rPr>
+          <w:lang w:val="pl-PL"/>
+        </w:rPr>
+        <w:t xml:space="preserve"> (wpisy te posłużą dla danych statystycznych)</w:t>
+      </w:r>
+    </w:p>
+    <w:p>
+      <w:pPr>
+        <w:pStyle w:val="ListParagraph"/>
         <w:numPr>
           <w:ilvl w:val="2"/>
           <w:numId w:val="3"/>
@@ -827,26 +1543,32 @@
         <w:rPr>
           <w:lang w:val="pl-PL"/>
         </w:rPr>
-        <w:t xml:space="preserve">Jeżeli użytkownik wpisze coś zamiast numeru: klasa </w:t>
+        <w:t xml:space="preserve">Nowa klasa </w:t>
       </w:r>
       <w:proofErr w:type="spellStart"/>
       <w:r>
         <w:rPr>
           <w:lang w:val="pl-PL"/>
         </w:rPr>
-        <w:t>InvalidInputException</w:t>
+        <w:t>RentalHistoryLog</w:t>
       </w:r>
       <w:proofErr w:type="spellEnd"/>
       <w:r>
         <w:rPr>
           <w:lang w:val="pl-PL"/>
         </w:rPr>
-        <w:t xml:space="preserve"> z odpowiednim komentarzem</w:t>
-      </w:r>
-    </w:p>
-    <w:p>
-      <w:pPr>
-        <w:pStyle w:val="Akapitzlist"/>
+        <w:t xml:space="preserve">, która będzie przechowywać dane: </w:t>
+      </w:r>
+      <w:r>
+        <w:rPr>
+          <w:lang w:val="pl-PL"/>
+        </w:rPr>
+        <w:t>IBAN książki|tytuł|author|borrower-id|borrower-name|rent-date|return-date</w:t>
+      </w:r>
+    </w:p>
+    <w:p>
+      <w:pPr>
+        <w:pStyle w:val="ListParagraph"/>
         <w:numPr>
           <w:ilvl w:val="2"/>
           <w:numId w:val="3"/>
@@ -859,44 +1581,30 @@
         <w:rPr>
           <w:lang w:val="pl-PL"/>
         </w:rPr>
-        <w:t xml:space="preserve">Jeżeli użytkownik wpisze </w:t>
-      </w:r>
-      <w:r>
-        <w:rPr>
-          <w:lang w:val="pl-PL"/>
-        </w:rPr>
-        <w:t>za wysoki numer np. 12 na 10 pozycji w menu</w:t>
-      </w:r>
-      <w:r>
-        <w:rPr>
-          <w:lang w:val="pl-PL"/>
-        </w:rPr>
-        <w:t xml:space="preserve">: klasa </w:t>
-      </w:r>
-      <w:proofErr w:type="spellStart"/>
-      <w:r>
-        <w:rPr>
-          <w:lang w:val="pl-PL"/>
-        </w:rPr>
-        <w:t>InvalidInputException</w:t>
-      </w:r>
-      <w:proofErr w:type="spellEnd"/>
-      <w:r>
-        <w:rPr>
-          <w:lang w:val="pl-PL"/>
-        </w:rPr>
-        <w:t xml:space="preserve"> z odpowiednim komentarzem</w:t>
-      </w:r>
-      <w:r>
-        <w:rPr>
-          <w:lang w:val="pl-PL"/>
-        </w:rPr>
-        <w:t xml:space="preserve"> – innym niż wyżej</w:t>
-      </w:r>
-    </w:p>
-    <w:p>
-      <w:pPr>
-        <w:pStyle w:val="Akapitzlist"/>
+        <w:t>Zapisanie powyższych danych do pliku w proponowanej powyżej postaci</w:t>
+      </w:r>
+    </w:p>
+    <w:p>
+      <w:pPr>
+        <w:pStyle w:val="ListParagraph"/>
+        <w:numPr>
+          <w:ilvl w:val="1"/>
+          <w:numId w:val="3"/>
+        </w:numPr>
+        <w:rPr>
+          <w:lang w:val="pl-PL"/>
+        </w:rPr>
+      </w:pPr>
+      <w:r>
+        <w:rPr>
+          <w:lang w:val="pl-PL"/>
+        </w:rPr>
+        <w:t>Informacja zwrotna o oddaniu – można jak dodatkową funkcjonalność wpleść termin oddania, żeby zobaczyć czy książka została oddana w terminie</w:t>
+      </w:r>
+    </w:p>
+    <w:p>
+      <w:pPr>
+        <w:pStyle w:val="ListParagraph"/>
         <w:numPr>
           <w:ilvl w:val="0"/>
           <w:numId w:val="3"/>
@@ -909,12 +1617,24 @@
         <w:rPr>
           <w:lang w:val="pl-PL"/>
         </w:rPr>
-        <w:t>Wypożyczanie książki (propozycja tego procesu poniżej)</w:t>
-      </w:r>
-    </w:p>
-    <w:p>
-      <w:pPr>
-        <w:pStyle w:val="Akapitzlist"/>
+        <w:t>Statys</w:t>
+      </w:r>
+      <w:r>
+        <w:rPr>
+          <w:lang w:val="pl-PL"/>
+        </w:rPr>
+        <w:t>ty</w:t>
+      </w:r>
+      <w:r>
+        <w:rPr>
+          <w:lang w:val="pl-PL"/>
+        </w:rPr>
+        <w:t>ki – klasa która pozwala sprawdzić następujące dane:</w:t>
+      </w:r>
+    </w:p>
+    <w:p>
+      <w:pPr>
+        <w:pStyle w:val="ListParagraph"/>
         <w:numPr>
           <w:ilvl w:val="1"/>
           <w:numId w:val="3"/>
@@ -927,12 +1647,138 @@
         <w:rPr>
           <w:lang w:val="pl-PL"/>
         </w:rPr>
-        <w:t>Stworzyć nowy plik tekstowy np. „rental.txt” w którym będziemy umieszczać informacje o wypożyczonych książkach</w:t>
-      </w:r>
-    </w:p>
-    <w:p>
-      <w:pPr>
-        <w:pStyle w:val="Akapitzlist"/>
+        <w:t>Wybranie statystki z menu pokazuje kolejne menu:</w:t>
+      </w:r>
+    </w:p>
+    <w:p>
+      <w:pPr>
+        <w:pStyle w:val="ListParagraph"/>
+        <w:numPr>
+          <w:ilvl w:val="2"/>
+          <w:numId w:val="3"/>
+        </w:numPr>
+        <w:rPr>
+          <w:lang w:val="pl-PL"/>
+        </w:rPr>
+      </w:pPr>
+      <w:r>
+        <w:rPr>
+          <w:lang w:val="pl-PL"/>
+        </w:rPr>
+        <w:t>Ilość książek – wyświetla liczbę wszystkich aktualnie posiadanych książek</w:t>
+      </w:r>
+    </w:p>
+    <w:p>
+      <w:pPr>
+        <w:pStyle w:val="ListParagraph"/>
+        <w:numPr>
+          <w:ilvl w:val="2"/>
+          <w:numId w:val="3"/>
+        </w:numPr>
+        <w:rPr>
+          <w:lang w:val="pl-PL"/>
+        </w:rPr>
+      </w:pPr>
+      <w:r>
+        <w:rPr>
+          <w:lang w:val="pl-PL"/>
+        </w:rPr>
+        <w:t>Ilość wypożyczonych – analogicznie</w:t>
+      </w:r>
+    </w:p>
+    <w:p>
+      <w:pPr>
+        <w:pStyle w:val="ListParagraph"/>
+        <w:numPr>
+          <w:ilvl w:val="2"/>
+          <w:numId w:val="3"/>
+        </w:numPr>
+        <w:rPr>
+          <w:lang w:val="pl-PL"/>
+        </w:rPr>
+      </w:pPr>
+      <w:r>
+        <w:rPr>
+          <w:lang w:val="pl-PL"/>
+        </w:rPr>
+        <w:t>Najczęściej wypożyczana książka – wyświetla top wypożyczaną książkę</w:t>
+      </w:r>
+    </w:p>
+    <w:p>
+      <w:pPr>
+        <w:pStyle w:val="ListParagraph"/>
+        <w:numPr>
+          <w:ilvl w:val="2"/>
+          <w:numId w:val="3"/>
+        </w:numPr>
+        <w:rPr>
+          <w:lang w:val="pl-PL"/>
+        </w:rPr>
+      </w:pPr>
+      <w:r>
+        <w:rPr>
+          <w:lang w:val="pl-PL"/>
+        </w:rPr>
+        <w:t>Najszybciej oddana</w:t>
+      </w:r>
+    </w:p>
+    <w:p>
+      <w:pPr>
+        <w:pStyle w:val="ListParagraph"/>
+        <w:numPr>
+          <w:ilvl w:val="2"/>
+          <w:numId w:val="3"/>
+        </w:numPr>
+        <w:rPr>
+          <w:lang w:val="pl-PL"/>
+        </w:rPr>
+      </w:pPr>
+      <w:r>
+        <w:rPr>
+          <w:lang w:val="pl-PL"/>
+        </w:rPr>
+        <w:t>Najpóźniej oddana</w:t>
+      </w:r>
+    </w:p>
+    <w:p>
+      <w:pPr>
+        <w:pStyle w:val="ListParagraph"/>
+        <w:numPr>
+          <w:ilvl w:val="2"/>
+          <w:numId w:val="3"/>
+        </w:numPr>
+        <w:rPr>
+          <w:lang w:val="pl-PL"/>
+        </w:rPr>
+      </w:pPr>
+      <w:r>
+        <w:rPr>
+          <w:lang w:val="pl-PL"/>
+        </w:rPr>
+        <w:t>Lista wypożyczonych</w:t>
+      </w:r>
+    </w:p>
+    <w:p>
+      <w:pPr>
+        <w:pStyle w:val="ListParagraph"/>
+        <w:numPr>
+          <w:ilvl w:val="2"/>
+          <w:numId w:val="3"/>
+        </w:numPr>
+        <w:rPr>
+          <w:lang w:val="pl-PL"/>
+        </w:rPr>
+      </w:pPr>
+      <w:r>
+        <w:rPr>
+          <w:lang w:val="pl-PL"/>
+        </w:rPr>
+        <w:t>*Pokaż ile książek zostało wypożyczonych w poszczególnych miesiącach</w:t>
+      </w:r>
+    </w:p>
+    <w:p>
+      <w:pPr>
+        <w:pStyle w:val="ListParagraph"/>
         <w:numPr>
           <w:ilvl w:val="1"/>
           <w:numId w:val="3"/>
@@ -945,819 +1791,12 @@
         <w:rPr>
           <w:lang w:val="pl-PL"/>
         </w:rPr>
-        <w:t>Wypożyczenie książki w menu:</w:t>
-      </w:r>
-    </w:p>
-    <w:p>
-      <w:pPr>
-        <w:pStyle w:val="Akapitzlist"/>
-        <w:numPr>
-          <w:ilvl w:val="2"/>
-          <w:numId w:val="3"/>
-        </w:numPr>
-        <w:rPr>
-          <w:lang w:val="pl-PL"/>
-        </w:rPr>
-      </w:pPr>
-      <w:r>
-        <w:rPr>
-          <w:lang w:val="pl-PL"/>
-        </w:rPr>
-        <w:t>Podanie imienia i nazwiska lub logowanie(patrz punkt 5)</w:t>
-      </w:r>
-    </w:p>
-    <w:p>
-      <w:pPr>
-        <w:pStyle w:val="Akapitzlist"/>
-        <w:numPr>
-          <w:ilvl w:val="2"/>
-          <w:numId w:val="3"/>
-        </w:numPr>
-        <w:rPr>
-          <w:lang w:val="pl-PL"/>
-        </w:rPr>
-      </w:pPr>
-      <w:r>
-        <w:rPr>
-          <w:lang w:val="pl-PL"/>
-        </w:rPr>
-        <w:t>Wybór książki – poprzez wyświetlenie listy dostępnych lub wpisanie numeru IBAN?</w:t>
-      </w:r>
-    </w:p>
-    <w:p>
-      <w:pPr>
-        <w:pStyle w:val="Akapitzlist"/>
-        <w:numPr>
-          <w:ilvl w:val="1"/>
-          <w:numId w:val="3"/>
-        </w:numPr>
-      </w:pPr>
-      <w:proofErr w:type="spellStart"/>
-      <w:r>
-        <w:t>Propozycja</w:t>
-      </w:r>
-      <w:proofErr w:type="spellEnd"/>
-      <w:r>
-        <w:t xml:space="preserve"> </w:t>
-      </w:r>
-      <w:proofErr w:type="spellStart"/>
-      <w:r>
-        <w:t>wpisu</w:t>
-      </w:r>
-      <w:proofErr w:type="spellEnd"/>
-      <w:r>
-        <w:t>: ID-ksiązki|</w:t>
-      </w:r>
-      <w:r>
-        <w:t>title|author|rental-date|rental-time|borrower-id|borrower-name|rental-in-days</w:t>
-      </w:r>
-    </w:p>
-    <w:p>
-      <w:pPr>
-        <w:pStyle w:val="Akapitzlist"/>
-        <w:numPr>
-          <w:ilvl w:val="2"/>
-          <w:numId w:val="3"/>
-        </w:numPr>
-      </w:pPr>
-      <w:proofErr w:type="spellStart"/>
-      <w:r>
-        <w:t>Poszczególne</w:t>
-      </w:r>
-      <w:proofErr w:type="spellEnd"/>
-      <w:r>
-        <w:t xml:space="preserve"> </w:t>
-      </w:r>
-      <w:proofErr w:type="spellStart"/>
-      <w:r>
-        <w:t>pola</w:t>
-      </w:r>
-      <w:proofErr w:type="spellEnd"/>
-      <w:r>
-        <w:t xml:space="preserve"> </w:t>
-      </w:r>
-      <w:proofErr w:type="spellStart"/>
-      <w:r>
-        <w:t>oddzielone</w:t>
-      </w:r>
-      <w:proofErr w:type="spellEnd"/>
-      <w:r>
-        <w:t xml:space="preserve"> </w:t>
-      </w:r>
-      <w:proofErr w:type="spellStart"/>
-      <w:r>
-        <w:t>delimiterem</w:t>
-      </w:r>
-      <w:proofErr w:type="spellEnd"/>
-      <w:r>
-        <w:t xml:space="preserve"> “|”</w:t>
-      </w:r>
-    </w:p>
-    <w:p>
-      <w:pPr>
-        <w:pStyle w:val="Akapitzlist"/>
-        <w:numPr>
-          <w:ilvl w:val="2"/>
-          <w:numId w:val="3"/>
-        </w:numPr>
-        <w:rPr>
-          <w:lang w:val="pl-PL"/>
-        </w:rPr>
-      </w:pPr>
-      <w:r>
-        <w:rPr>
-          <w:lang w:val="pl-PL"/>
-        </w:rPr>
-        <w:t>W celu agregacji tych danych mo</w:t>
-      </w:r>
-      <w:r>
-        <w:rPr>
-          <w:lang w:val="pl-PL"/>
-        </w:rPr>
-        <w:t xml:space="preserve">żliwe stworzenie dodatkowej klasy </w:t>
-      </w:r>
-      <w:proofErr w:type="spellStart"/>
-      <w:r>
-        <w:rPr>
-          <w:lang w:val="pl-PL"/>
-        </w:rPr>
-        <w:t>RentalInfo</w:t>
-      </w:r>
-      <w:proofErr w:type="spellEnd"/>
-      <w:r>
-        <w:rPr>
-          <w:lang w:val="pl-PL"/>
-        </w:rPr>
-        <w:t xml:space="preserve"> która będzie odpowiadać jednemu wpisowi do pliku</w:t>
-      </w:r>
-    </w:p>
-    <w:p>
-      <w:pPr>
-        <w:pStyle w:val="Akapitzlist"/>
-        <w:numPr>
-          <w:ilvl w:val="2"/>
-          <w:numId w:val="3"/>
-        </w:numPr>
-        <w:rPr>
-          <w:lang w:val="pl-PL"/>
-        </w:rPr>
-      </w:pPr>
-      <w:r>
-        <w:rPr>
-          <w:lang w:val="pl-PL"/>
-        </w:rPr>
-        <w:t>Przed wypożyczeniem musimy więc wiedzieć jaką książką jesteśmy zainteresowani i kot jest zainteresowany + ustawić datę wypożyczenia</w:t>
-      </w:r>
-    </w:p>
-    <w:p>
-      <w:pPr>
-        <w:pStyle w:val="Akapitzlist"/>
-        <w:numPr>
-          <w:ilvl w:val="1"/>
-          <w:numId w:val="3"/>
-        </w:numPr>
-        <w:rPr>
-          <w:lang w:val="pl-PL"/>
-        </w:rPr>
-      </w:pPr>
-      <w:r>
-        <w:rPr>
-          <w:lang w:val="pl-PL"/>
-        </w:rPr>
-        <w:t>Akcja wypożyczenia powinna:</w:t>
-      </w:r>
-    </w:p>
-    <w:p>
-      <w:pPr>
-        <w:pStyle w:val="Akapitzlist"/>
-        <w:numPr>
-          <w:ilvl w:val="2"/>
-          <w:numId w:val="3"/>
-        </w:numPr>
-        <w:rPr>
-          <w:lang w:val="pl-PL"/>
-        </w:rPr>
-      </w:pPr>
-      <w:r>
-        <w:rPr>
-          <w:lang w:val="pl-PL"/>
-        </w:rPr>
-        <w:t>Sprawdzić czy książka jest dostępna</w:t>
-      </w:r>
-      <w:r>
-        <w:rPr>
-          <w:lang w:val="pl-PL"/>
-        </w:rPr>
-        <w:t>(ma odpowiedni dla możliwości wypożyczenia status)</w:t>
-      </w:r>
-    </w:p>
-    <w:p>
-      <w:pPr>
-        <w:pStyle w:val="Akapitzlist"/>
-        <w:numPr>
-          <w:ilvl w:val="2"/>
-          <w:numId w:val="3"/>
-        </w:numPr>
-        <w:rPr>
-          <w:lang w:val="pl-PL"/>
-        </w:rPr>
-      </w:pPr>
-      <w:r>
-        <w:rPr>
-          <w:lang w:val="pl-PL"/>
-        </w:rPr>
-        <w:t>Ustawić status książki na WYPOŻYCZONA</w:t>
-      </w:r>
-      <w:r>
-        <w:rPr>
-          <w:lang w:val="pl-PL"/>
-        </w:rPr>
-        <w:t xml:space="preserve"> + </w:t>
-      </w:r>
-      <w:r>
-        <w:rPr>
-          <w:lang w:val="pl-PL"/>
-        </w:rPr>
-        <w:t>Zmienić status w pliku books.txt</w:t>
-      </w:r>
-    </w:p>
-    <w:p>
-      <w:pPr>
-        <w:pStyle w:val="Akapitzlist"/>
-        <w:numPr>
-          <w:ilvl w:val="2"/>
-          <w:numId w:val="3"/>
-        </w:numPr>
-        <w:rPr>
-          <w:lang w:val="pl-PL"/>
-        </w:rPr>
-      </w:pPr>
-      <w:r>
-        <w:rPr>
-          <w:lang w:val="pl-PL"/>
-        </w:rPr>
-        <w:t xml:space="preserve">Zebrać dane o </w:t>
-      </w:r>
-      <w:proofErr w:type="spellStart"/>
-      <w:r>
-        <w:rPr>
-          <w:lang w:val="pl-PL"/>
-        </w:rPr>
-        <w:t>Userze</w:t>
-      </w:r>
-      <w:proofErr w:type="spellEnd"/>
-      <w:r>
-        <w:rPr>
-          <w:lang w:val="pl-PL"/>
-        </w:rPr>
-        <w:t xml:space="preserve"> </w:t>
-      </w:r>
-      <w:r>
-        <w:rPr>
-          <w:lang w:val="pl-PL"/>
-        </w:rPr>
-        <w:sym w:font="Wingdings" w:char="F0E0"/>
-      </w:r>
-      <w:r>
-        <w:rPr>
-          <w:lang w:val="pl-PL"/>
-        </w:rPr>
-        <w:t xml:space="preserve"> patrz punkt 5.</w:t>
-      </w:r>
-    </w:p>
-    <w:p>
-      <w:pPr>
-        <w:pStyle w:val="Akapitzlist"/>
-        <w:numPr>
-          <w:ilvl w:val="2"/>
-          <w:numId w:val="3"/>
-        </w:numPr>
-        <w:rPr>
-          <w:lang w:val="pl-PL"/>
-        </w:rPr>
-      </w:pPr>
-      <w:r>
-        <w:rPr>
-          <w:lang w:val="pl-PL"/>
-        </w:rPr>
-        <w:t xml:space="preserve">Dodać </w:t>
-      </w:r>
-      <w:r>
-        <w:rPr>
-          <w:lang w:val="pl-PL"/>
-        </w:rPr>
-        <w:t>wpis do pliku rental.txt</w:t>
-      </w:r>
-    </w:p>
-    <w:p>
-      <w:pPr>
-        <w:pStyle w:val="Akapitzlist"/>
-        <w:numPr>
-          <w:ilvl w:val="0"/>
-          <w:numId w:val="3"/>
-        </w:numPr>
-        <w:rPr>
-          <w:lang w:val="pl-PL"/>
-        </w:rPr>
-      </w:pPr>
-      <w:r>
-        <w:rPr>
-          <w:lang w:val="pl-PL"/>
-        </w:rPr>
-        <w:t>Jak poradzić sobie</w:t>
-      </w:r>
-      <w:r>
-        <w:rPr>
-          <w:lang w:val="pl-PL"/>
-        </w:rPr>
-        <w:t xml:space="preserve"> z użytkownikami </w:t>
-      </w:r>
-      <w:proofErr w:type="spellStart"/>
-      <w:r>
-        <w:rPr>
-          <w:lang w:val="pl-PL"/>
-        </w:rPr>
-        <w:t>bibli</w:t>
-      </w:r>
-      <w:r>
-        <w:rPr>
-          <w:lang w:val="pl-PL"/>
-        </w:rPr>
-        <w:t>ioteki</w:t>
-      </w:r>
-      <w:proofErr w:type="spellEnd"/>
-      <w:r>
-        <w:rPr>
-          <w:lang w:val="pl-PL"/>
-        </w:rPr>
-        <w:t>:</w:t>
-      </w:r>
-    </w:p>
-    <w:p>
-      <w:pPr>
-        <w:pStyle w:val="Akapitzlist"/>
-        <w:numPr>
-          <w:ilvl w:val="1"/>
-          <w:numId w:val="3"/>
-        </w:numPr>
-        <w:rPr>
-          <w:lang w:val="pl-PL"/>
-        </w:rPr>
-      </w:pPr>
-      <w:r>
-        <w:rPr>
-          <w:lang w:val="pl-PL"/>
-        </w:rPr>
-        <w:t>2 propozycje:</w:t>
-      </w:r>
-    </w:p>
-    <w:p>
-      <w:pPr>
-        <w:pStyle w:val="Akapitzlist"/>
-        <w:numPr>
-          <w:ilvl w:val="2"/>
-          <w:numId w:val="3"/>
-        </w:numPr>
-        <w:rPr>
-          <w:lang w:val="pl-PL"/>
-        </w:rPr>
-      </w:pPr>
-      <w:r>
-        <w:rPr>
-          <w:lang w:val="pl-PL"/>
-        </w:rPr>
-        <w:t>- przy wyborze w Menu pozycji Wypożycz książkę poprosić o wpisanie imienia i nazwiska – id zostanie nadane automatycznie</w:t>
-      </w:r>
-    </w:p>
-    <w:p>
-      <w:pPr>
-        <w:pStyle w:val="Akapitzlist"/>
-        <w:numPr>
-          <w:ilvl w:val="2"/>
-          <w:numId w:val="3"/>
-        </w:numPr>
-        <w:rPr>
-          <w:lang w:val="pl-PL"/>
-        </w:rPr>
-      </w:pPr>
-      <w:r>
-        <w:rPr>
-          <w:lang w:val="pl-PL"/>
-        </w:rPr>
-        <w:t>- zaawansowany system logowania + rejestracji z plikiem users.txt w którym będziemy przechowywać dane klientów</w:t>
-      </w:r>
-    </w:p>
-    <w:p>
-      <w:pPr>
-        <w:pStyle w:val="Akapitzlist"/>
-        <w:numPr>
-          <w:ilvl w:val="0"/>
-          <w:numId w:val="3"/>
-        </w:numPr>
-        <w:rPr>
-          <w:lang w:val="pl-PL"/>
-        </w:rPr>
-      </w:pPr>
-      <w:r>
-        <w:rPr>
-          <w:lang w:val="pl-PL"/>
-        </w:rPr>
-        <w:t>Oddanie książki:</w:t>
-      </w:r>
-    </w:p>
-    <w:p>
-      <w:pPr>
-        <w:pStyle w:val="Akapitzlist"/>
-        <w:numPr>
-          <w:ilvl w:val="1"/>
-          <w:numId w:val="3"/>
-        </w:numPr>
-        <w:rPr>
-          <w:lang w:val="pl-PL"/>
-        </w:rPr>
-      </w:pPr>
-      <w:r>
-        <w:rPr>
-          <w:lang w:val="pl-PL"/>
-        </w:rPr>
-        <w:t>Użytkownik po wyborze tej pozycji z</w:t>
-      </w:r>
-      <w:r>
-        <w:rPr>
-          <w:lang w:val="pl-PL"/>
-        </w:rPr>
-        <w:t>o</w:t>
-      </w:r>
-      <w:r>
-        <w:rPr>
-          <w:lang w:val="pl-PL"/>
-        </w:rPr>
-        <w:t>bowiązany jest podać IBAN zwracanej książki</w:t>
-      </w:r>
-    </w:p>
-    <w:p>
-      <w:pPr>
-        <w:pStyle w:val="Akapitzlist"/>
-        <w:numPr>
-          <w:ilvl w:val="2"/>
-          <w:numId w:val="3"/>
-        </w:numPr>
-        <w:rPr>
-          <w:lang w:val="pl-PL"/>
-        </w:rPr>
-      </w:pPr>
-      <w:r>
-        <w:rPr>
-          <w:lang w:val="pl-PL"/>
-        </w:rPr>
-        <w:t xml:space="preserve">Sprawdzenie czy podany IBAN jest prawidłowy – czy ta książka jest i ma odpowiedni status – fajnie by było też obsłużyć tak jak przy wypożyczaniu kto oddaje książkę czyli </w:t>
-      </w:r>
-      <w:proofErr w:type="spellStart"/>
-      <w:r>
-        <w:rPr>
-          <w:lang w:val="pl-PL"/>
-        </w:rPr>
-        <w:t>prosba</w:t>
-      </w:r>
-      <w:proofErr w:type="spellEnd"/>
-      <w:r>
-        <w:rPr>
-          <w:lang w:val="pl-PL"/>
-        </w:rPr>
-        <w:t xml:space="preserve"> o podanie imienia nazwiska i sprawdzenie czy rzeczywiście ten ktoś ją posiada aktualnie</w:t>
-      </w:r>
-    </w:p>
-    <w:p>
-      <w:pPr>
-        <w:pStyle w:val="Akapitzlist"/>
-        <w:numPr>
-          <w:ilvl w:val="1"/>
-          <w:numId w:val="3"/>
-        </w:numPr>
-        <w:rPr>
-          <w:lang w:val="pl-PL"/>
-        </w:rPr>
-      </w:pPr>
-      <w:r>
-        <w:rPr>
-          <w:lang w:val="pl-PL"/>
-        </w:rPr>
-        <w:t>Status książki jest zmiany w books.txt</w:t>
-      </w:r>
-    </w:p>
-    <w:p>
-      <w:pPr>
-        <w:pStyle w:val="Akapitzlist"/>
-        <w:numPr>
-          <w:ilvl w:val="1"/>
-          <w:numId w:val="3"/>
-        </w:numPr>
-        <w:rPr>
-          <w:lang w:val="pl-PL"/>
-        </w:rPr>
-      </w:pPr>
-      <w:r>
-        <w:rPr>
-          <w:lang w:val="pl-PL"/>
-        </w:rPr>
-        <w:t>Wpis z rental.txt jest usuwany</w:t>
-      </w:r>
-    </w:p>
-    <w:p>
-      <w:pPr>
-        <w:pStyle w:val="Akapitzlist"/>
-        <w:numPr>
-          <w:ilvl w:val="1"/>
-          <w:numId w:val="3"/>
-        </w:numPr>
-        <w:rPr>
-          <w:lang w:val="pl-PL"/>
-        </w:rPr>
-      </w:pPr>
-      <w:r>
-        <w:rPr>
-          <w:lang w:val="pl-PL"/>
-        </w:rPr>
-        <w:t>Dodany zostaje wpis do pliku rental-history.txt</w:t>
-      </w:r>
-      <w:r>
-        <w:rPr>
-          <w:lang w:val="pl-PL"/>
-        </w:rPr>
-        <w:t xml:space="preserve"> (wpisy te posłużą dla danych statystycznych)</w:t>
-      </w:r>
-    </w:p>
-    <w:p>
-      <w:pPr>
-        <w:pStyle w:val="Akapitzlist"/>
-        <w:numPr>
-          <w:ilvl w:val="2"/>
-          <w:numId w:val="3"/>
-        </w:numPr>
-        <w:rPr>
-          <w:lang w:val="pl-PL"/>
-        </w:rPr>
-      </w:pPr>
-      <w:r>
-        <w:rPr>
-          <w:lang w:val="pl-PL"/>
-        </w:rPr>
-        <w:t xml:space="preserve">Nowa klasa </w:t>
-      </w:r>
-      <w:proofErr w:type="spellStart"/>
-      <w:r>
-        <w:rPr>
-          <w:lang w:val="pl-PL"/>
-        </w:rPr>
-        <w:t>RentalHistoryLog</w:t>
-      </w:r>
-      <w:proofErr w:type="spellEnd"/>
-      <w:r>
-        <w:rPr>
-          <w:lang w:val="pl-PL"/>
-        </w:rPr>
-        <w:t xml:space="preserve">, która będzie przechowywać dane: </w:t>
-      </w:r>
-      <w:r>
-        <w:rPr>
-          <w:lang w:val="pl-PL"/>
-        </w:rPr>
-        <w:t>IBAN książki|tytuł|author|borrower-id|borrower-name|rent-date|return-date</w:t>
-      </w:r>
-    </w:p>
-    <w:p>
-      <w:pPr>
-        <w:pStyle w:val="Akapitzlist"/>
-        <w:numPr>
-          <w:ilvl w:val="2"/>
-          <w:numId w:val="3"/>
-        </w:numPr>
-        <w:rPr>
-          <w:lang w:val="pl-PL"/>
-        </w:rPr>
-      </w:pPr>
-      <w:r>
-        <w:rPr>
-          <w:lang w:val="pl-PL"/>
-        </w:rPr>
-        <w:t>Zapisanie powyższych danych do pliku w proponowanej powyżej postaci</w:t>
-      </w:r>
-    </w:p>
-    <w:p>
-      <w:pPr>
-        <w:pStyle w:val="Akapitzlist"/>
-        <w:numPr>
-          <w:ilvl w:val="1"/>
-          <w:numId w:val="3"/>
-        </w:numPr>
-        <w:rPr>
-          <w:lang w:val="pl-PL"/>
-        </w:rPr>
-      </w:pPr>
-      <w:r>
-        <w:rPr>
-          <w:lang w:val="pl-PL"/>
-        </w:rPr>
-        <w:t>Informacja zwrotna o oddaniu – można jak dodatkową funkcjonalność wpleść termin oddania, żeby zobaczyć czy książka została oddana w terminie</w:t>
-      </w:r>
-    </w:p>
-    <w:p>
-      <w:pPr>
-        <w:pStyle w:val="Akapitzlist"/>
-        <w:numPr>
-          <w:ilvl w:val="0"/>
-          <w:numId w:val="3"/>
-        </w:numPr>
-        <w:rPr>
-          <w:lang w:val="pl-PL"/>
-        </w:rPr>
-      </w:pPr>
-      <w:r>
-        <w:rPr>
-          <w:lang w:val="pl-PL"/>
-        </w:rPr>
-        <w:t>Statys</w:t>
-      </w:r>
-      <w:r>
-        <w:rPr>
-          <w:lang w:val="pl-PL"/>
-        </w:rPr>
-        <w:t>ty</w:t>
-      </w:r>
-      <w:r>
-        <w:rPr>
-          <w:lang w:val="pl-PL"/>
-        </w:rPr>
-        <w:t>ki – klasa która pozwala sprawdzić następujące dane:</w:t>
-      </w:r>
-    </w:p>
-    <w:p>
-      <w:pPr>
-        <w:pStyle w:val="Akapitzlist"/>
-        <w:numPr>
-          <w:ilvl w:val="1"/>
-          <w:numId w:val="3"/>
-        </w:numPr>
-        <w:rPr>
-          <w:lang w:val="pl-PL"/>
-        </w:rPr>
-      </w:pPr>
-      <w:r>
-        <w:rPr>
-          <w:lang w:val="pl-PL"/>
-        </w:rPr>
-        <w:t>Wybranie statystki z menu pokazuje kolejne menu:</w:t>
-      </w:r>
-    </w:p>
-    <w:p>
-      <w:pPr>
-        <w:pStyle w:val="Akapitzlist"/>
-        <w:numPr>
-          <w:ilvl w:val="2"/>
-          <w:numId w:val="3"/>
-        </w:numPr>
-        <w:rPr>
-          <w:lang w:val="pl-PL"/>
-        </w:rPr>
-      </w:pPr>
-      <w:r>
-        <w:rPr>
-          <w:lang w:val="pl-PL"/>
-        </w:rPr>
-        <w:t>Ilość książek – wyświetla liczbę wszystkich aktualnie posiadanych książek</w:t>
-      </w:r>
-    </w:p>
-    <w:p>
-      <w:pPr>
-        <w:pStyle w:val="Akapitzlist"/>
-        <w:numPr>
-          <w:ilvl w:val="2"/>
-          <w:numId w:val="3"/>
-        </w:numPr>
-        <w:rPr>
-          <w:lang w:val="pl-PL"/>
-        </w:rPr>
-      </w:pPr>
-      <w:r>
-        <w:rPr>
-          <w:lang w:val="pl-PL"/>
-        </w:rPr>
-        <w:t>Ilość wypożyczonych – analogicznie</w:t>
-      </w:r>
-    </w:p>
-    <w:p>
-      <w:pPr>
-        <w:pStyle w:val="Akapitzlist"/>
-        <w:numPr>
-          <w:ilvl w:val="2"/>
-          <w:numId w:val="3"/>
-        </w:numPr>
-        <w:rPr>
-          <w:lang w:val="pl-PL"/>
-        </w:rPr>
-      </w:pPr>
-      <w:r>
-        <w:rPr>
-          <w:lang w:val="pl-PL"/>
-        </w:rPr>
-        <w:t>Najczęściej wypożyczana książka – wyświetla top wypożyczaną książkę</w:t>
-      </w:r>
-    </w:p>
-    <w:p>
-      <w:pPr>
-        <w:pStyle w:val="Akapitzlist"/>
-        <w:numPr>
-          <w:ilvl w:val="2"/>
-          <w:numId w:val="3"/>
-        </w:numPr>
-        <w:rPr>
-          <w:lang w:val="pl-PL"/>
-        </w:rPr>
-      </w:pPr>
-      <w:r>
-        <w:rPr>
-          <w:lang w:val="pl-PL"/>
-        </w:rPr>
-        <w:t>Najszybciej oddana</w:t>
-      </w:r>
-    </w:p>
-    <w:p>
-      <w:pPr>
-        <w:pStyle w:val="Akapitzlist"/>
-        <w:numPr>
-          <w:ilvl w:val="2"/>
-          <w:numId w:val="3"/>
-        </w:numPr>
-        <w:rPr>
-          <w:lang w:val="pl-PL"/>
-        </w:rPr>
-      </w:pPr>
-      <w:r>
-        <w:rPr>
-          <w:lang w:val="pl-PL"/>
-        </w:rPr>
-        <w:t>Najpóźniej oddana</w:t>
-      </w:r>
-    </w:p>
-    <w:p>
-      <w:pPr>
-        <w:pStyle w:val="Akapitzlist"/>
-        <w:numPr>
-          <w:ilvl w:val="2"/>
-          <w:numId w:val="3"/>
-        </w:numPr>
-        <w:rPr>
-          <w:lang w:val="pl-PL"/>
-        </w:rPr>
-      </w:pPr>
-      <w:r>
-        <w:rPr>
-          <w:lang w:val="pl-PL"/>
-        </w:rPr>
-        <w:t>Lista wypożyczonych</w:t>
-      </w:r>
-    </w:p>
-    <w:p>
-      <w:pPr>
-        <w:pStyle w:val="Akapitzlist"/>
-        <w:numPr>
-          <w:ilvl w:val="2"/>
-          <w:numId w:val="3"/>
-        </w:numPr>
-        <w:rPr>
-          <w:lang w:val="pl-PL"/>
-        </w:rPr>
-      </w:pPr>
-      <w:r>
-        <w:rPr>
-          <w:lang w:val="pl-PL"/>
-        </w:rPr>
-        <w:t>*Pokaż ile książek zostało wypożyczonych w poszczególnych miesiącach</w:t>
-      </w:r>
-      <w:bookmarkStart w:id="0" w:name="_GoBack"/>
-      <w:bookmarkEnd w:id="0"/>
-    </w:p>
-    <w:p>
-      <w:pPr>
-        <w:pStyle w:val="Akapitzlist"/>
-        <w:numPr>
-          <w:ilvl w:val="1"/>
-          <w:numId w:val="3"/>
-        </w:numPr>
-        <w:rPr>
-          <w:lang w:val="pl-PL"/>
-        </w:rPr>
-      </w:pPr>
-      <w:r>
-        <w:rPr>
-          <w:lang w:val="pl-PL"/>
-        </w:rPr>
         <w:t>Po wprowadzeniu kategorii można też</w:t>
       </w:r>
     </w:p>
     <w:p>
       <w:pPr>
-        <w:pStyle w:val="Akapitzlist"/>
+        <w:pStyle w:val="ListParagraph"/>
         <w:numPr>
           <w:ilvl w:val="2"/>
           <w:numId w:val="3"/>
@@ -1798,7 +1837,7 @@
 </file>
 
 <file path=word/numbering.xml><?xml version="1.0" encoding="utf-8"?>
-<w:numbering xmlns:wpc="http://schemas.microsoft.com/office/word/2010/wordprocessingCanvas" xmlns:cx="http://schemas.microsoft.com/office/drawing/2014/chartex" xmlns:mc="http://schemas.openxmlformats.org/markup-compatibility/2006" xmlns:o="urn:schemas-microsoft-com:office:office" xmlns:r="http://schemas.openxmlformats.org/officeDocument/2006/relationships" xmlns:m="http://schemas.openxmlformats.org/officeDocument/2006/math" xmlns:v="urn:schemas-microsoft-com:vml" xmlns:wp14="http://schemas.microsoft.com/office/word/2010/wordprocessingDrawing" xmlns:wp="http://schemas.openxmlformats.org/drawingml/2006/wordprocessingDrawing" xmlns:w10="urn:schemas-microsoft-com:office:word" xmlns:w="http://schemas.openxmlformats.org/wordprocessingml/2006/main" xmlns:w14="http://schemas.microsoft.com/office/word/2010/wordml" xmlns:w15="http://schemas.microsoft.com/office/word/2012/wordml" xmlns:w16se="http://schemas.microsoft.com/office/word/2015/wordml/symex" xmlns:wpg="http://schemas.microsoft.com/office/word/2010/wordprocessingGroup" xmlns:wpi="http://schemas.microsoft.com/office/word/2010/wordprocessingInk" xmlns:wne="http://schemas.microsoft.com/office/word/2006/wordml" xmlns:wps="http://schemas.microsoft.com/office/word/2010/wordprocessingShape" mc:Ignorable="w14 w15 w16se wp14">
+<w:numbering xmlns:wpc="http://schemas.microsoft.com/office/word/2010/wordprocessingCanvas" xmlns:cx="http://schemas.microsoft.com/office/drawing/2014/chartex" xmlns:cx1="http://schemas.microsoft.com/office/drawing/2015/9/8/chartex" xmlns:cx2="http://schemas.microsoft.com/office/drawing/2015/10/21/chartex" xmlns:cx3="http://schemas.microsoft.com/office/drawing/2016/5/9/chartex" xmlns:cx4="http://schemas.microsoft.com/office/drawing/2016/5/10/chartex" xmlns:cx5="http://schemas.microsoft.com/office/drawing/2016/5/11/chartex" xmlns:cx6="http://schemas.microsoft.com/office/drawing/2016/5/12/chartex" xmlns:cx7="http://schemas.microsoft.com/office/drawing/2016/5/13/chartex" xmlns:cx8="http://schemas.microsoft.com/office/drawing/2016/5/14/chartex" xmlns:mc="http://schemas.openxmlformats.org/markup-compatibility/2006" xmlns:aink="http://schemas.microsoft.com/office/drawing/2016/ink" xmlns:am3d="http://schemas.microsoft.com/office/drawing/2017/model3d" xmlns:o="urn:schemas-microsoft-com:office:office" xmlns:oel="http://schemas.microsoft.com/office/2019/extlst" xmlns:r="http://schemas.openxmlformats.org/officeDocument/2006/relationships" xmlns:m="http://schemas.openxmlformats.org/officeDocument/2006/math" xmlns:v="urn:schemas-microsoft-com:vml" xmlns:wp14="http://schemas.microsoft.com/office/word/2010/wordprocessingDrawing" xmlns:wp="http://schemas.openxmlformats.org/drawingml/2006/wordprocessingDrawing" xmlns:w10="urn:schemas-microsoft-com:office:word" xmlns:w="http://schemas.openxmlformats.org/wordprocessingml/2006/main" xmlns:w14="http://schemas.microsoft.com/office/word/2010/wordml" xmlns:w15="http://schemas.microsoft.com/office/word/2012/wordml" xmlns:w16cex="http://schemas.microsoft.com/office/word/2018/wordml/cex" xmlns:w16cid="http://schemas.microsoft.com/office/word/2016/wordml/cid" xmlns:w16="http://schemas.microsoft.com/office/word/2018/wordml" xmlns:w16sdtdh="http://schemas.microsoft.com/office/word/2020/wordml/sdtdatahash" xmlns:w16se="http://schemas.microsoft.com/office/word/2015/wordml/symex" xmlns:wpg="http://schemas.microsoft.com/office/word/2010/wordprocessingGroup" xmlns:wpi="http://schemas.microsoft.com/office/word/2010/wordprocessingInk" xmlns:wne="http://schemas.microsoft.com/office/word/2006/wordml" xmlns:wps="http://schemas.microsoft.com/office/word/2010/wordprocessingShape" mc:Ignorable="w14 w15 w16se w16cid w16 w16cex w16sdtdh wp14">
   <w:abstractNum w:abstractNumId="0" w15:restartNumberingAfterBreak="0">
     <w:nsid w:val="06034FE8"/>
     <w:multiLevelType w:val="hybridMultilevel"/>
@@ -2069,20 +2108,20 @@
       </w:pPr>
     </w:lvl>
   </w:abstractNum>
-  <w:num w:numId="1">
+  <w:num w:numId="1" w16cid:durableId="1961762632">
     <w:abstractNumId w:val="0"/>
   </w:num>
-  <w:num w:numId="2">
+  <w:num w:numId="2" w16cid:durableId="163277372">
     <w:abstractNumId w:val="1"/>
   </w:num>
-  <w:num w:numId="3">
+  <w:num w:numId="3" w16cid:durableId="1158501179">
     <w:abstractNumId w:val="2"/>
   </w:num>
 </w:numbering>
 </file>
 
 <file path=word/styles.xml><?xml version="1.0" encoding="utf-8"?>
-<w:styles xmlns:mc="http://schemas.openxmlformats.org/markup-compatibility/2006" xmlns:r="http://schemas.openxmlformats.org/officeDocument/2006/relationships" xmlns:w="http://schemas.openxmlformats.org/wordprocessingml/2006/main" xmlns:w14="http://schemas.microsoft.com/office/word/2010/wordml" xmlns:w15="http://schemas.microsoft.com/office/word/2012/wordml" xmlns:w16se="http://schemas.microsoft.com/office/word/2015/wordml/symex" mc:Ignorable="w14 w15 w16se">
+<w:styles xmlns:mc="http://schemas.openxmlformats.org/markup-compatibility/2006" xmlns:r="http://schemas.openxmlformats.org/officeDocument/2006/relationships" xmlns:w="http://schemas.openxmlformats.org/wordprocessingml/2006/main" xmlns:w14="http://schemas.microsoft.com/office/word/2010/wordml" xmlns:w15="http://schemas.microsoft.com/office/word/2012/wordml" xmlns:w16cex="http://schemas.microsoft.com/office/word/2018/wordml/cex" xmlns:w16cid="http://schemas.microsoft.com/office/word/2016/wordml/cid" xmlns:w16="http://schemas.microsoft.com/office/word/2018/wordml" xmlns:w16sdtdh="http://schemas.microsoft.com/office/word/2020/wordml/sdtdatahash" xmlns:w16se="http://schemas.microsoft.com/office/word/2015/wordml/symex" mc:Ignorable="w14 w15 w16se w16cid w16 w16cex w16sdtdh">
   <w:docDefaults>
     <w:rPrDefault>
       <w:rPr>
@@ -2098,7 +2137,7 @@
       </w:pPr>
     </w:pPrDefault>
   </w:docDefaults>
-  <w:latentStyles w:defLockedState="0" w:defUIPriority="99" w:defSemiHidden="0" w:defUnhideWhenUsed="0" w:defQFormat="0" w:count="371">
+  <w:latentStyles w:defLockedState="0" w:defUIPriority="99" w:defSemiHidden="0" w:defUnhideWhenUsed="0" w:defQFormat="0" w:count="376">
     <w:lsdException w:name="Normal" w:uiPriority="0" w:qFormat="1"/>
     <w:lsdException w:name="heading 1" w:uiPriority="9" w:qFormat="1"/>
     <w:lsdException w:name="heading 2" w:semiHidden="1" w:uiPriority="9" w:unhideWhenUsed="1" w:qFormat="1"/>
@@ -2470,18 +2509,23 @@
     <w:lsdException w:name="List Table 5 Dark Accent 6" w:uiPriority="50"/>
     <w:lsdException w:name="List Table 6 Colorful Accent 6" w:uiPriority="51"/>
     <w:lsdException w:name="List Table 7 Colorful Accent 6" w:uiPriority="52"/>
+    <w:lsdException w:name="Mention" w:semiHidden="1" w:unhideWhenUsed="1"/>
+    <w:lsdException w:name="Smart Hyperlink" w:semiHidden="1" w:unhideWhenUsed="1"/>
+    <w:lsdException w:name="Hashtag" w:semiHidden="1" w:unhideWhenUsed="1"/>
+    <w:lsdException w:name="Unresolved Mention" w:semiHidden="1" w:unhideWhenUsed="1"/>
+    <w:lsdException w:name="Smart Link" w:semiHidden="1" w:unhideWhenUsed="1"/>
   </w:latentStyles>
-  <w:style w:type="paragraph" w:default="1" w:styleId="Normalny">
+  <w:style w:type="paragraph" w:default="1" w:styleId="Normal">
     <w:name w:val="Normal"/>
     <w:qFormat/>
   </w:style>
-  <w:style w:type="character" w:default="1" w:styleId="Domylnaczcionkaakapitu">
+  <w:style w:type="character" w:default="1" w:styleId="DefaultParagraphFont">
     <w:name w:val="Default Paragraph Font"/>
     <w:uiPriority w:val="1"/>
     <w:semiHidden/>
     <w:unhideWhenUsed/>
   </w:style>
-  <w:style w:type="table" w:default="1" w:styleId="Standardowy">
+  <w:style w:type="table" w:default="1" w:styleId="TableNormal">
     <w:name w:val="Normal Table"/>
     <w:uiPriority w:val="99"/>
     <w:semiHidden/>
@@ -2496,15 +2540,15 @@
       </w:tblCellMar>
     </w:tblPr>
   </w:style>
-  <w:style w:type="numbering" w:default="1" w:styleId="Bezlisty">
+  <w:style w:type="numbering" w:default="1" w:styleId="NoList">
     <w:name w:val="No List"/>
     <w:uiPriority w:val="99"/>
     <w:semiHidden/>
     <w:unhideWhenUsed/>
   </w:style>
-  <w:style w:type="paragraph" w:styleId="Akapitzlist">
+  <w:style w:type="paragraph" w:styleId="ListParagraph">
     <w:name w:val="List Paragraph"/>
-    <w:basedOn w:val="Normalny"/>
+    <w:basedOn w:val="Normal"/>
     <w:uiPriority w:val="34"/>
     <w:qFormat/>
     <w:rsid w:val="00742C76"/>
@@ -2513,9 +2557,9 @@
       <w:contextualSpacing/>
     </w:pPr>
   </w:style>
-  <w:style w:type="character" w:styleId="Hipercze">
+  <w:style w:type="character" w:styleId="Hyperlink">
     <w:name w:val="Hyperlink"/>
-    <w:basedOn w:val="Domylnaczcionkaakapitu"/>
+    <w:basedOn w:val="DefaultParagraphFont"/>
     <w:uiPriority w:val="99"/>
     <w:unhideWhenUsed/>
     <w:rsid w:val="00481D9A"/>
@@ -2524,9 +2568,9 @@
       <w:u w:val="single"/>
     </w:rPr>
   </w:style>
-  <w:style w:type="character" w:styleId="Pogrubienie">
+  <w:style w:type="character" w:styleId="Strong">
     <w:name w:val="Strong"/>
-    <w:basedOn w:val="Domylnaczcionkaakapitu"/>
+    <w:basedOn w:val="DefaultParagraphFont"/>
     <w:uiPriority w:val="22"/>
     <w:qFormat/>
     <w:rsid w:val="00912037"/>

</xml_diff>